<commit_message>
Actualizacion del archivo de GIT
</commit_message>
<xml_diff>
--- a/Semana 22 Abr - 26 Abr/Git.docx
+++ b/Semana 22 Abr - 26 Abr/Git.docx
@@ -3,82 +3,824 @@
 <w:document xmlns:wpc="http://schemas.microsoft.com/office/word/2010/wordprocessingCanvas" xmlns:cx="http://schemas.microsoft.com/office/drawing/2014/chartex" xmlns:cx1="http://schemas.microsoft.com/office/drawing/2015/9/8/chartex" xmlns:cx2="http://schemas.microsoft.com/office/drawing/2015/10/21/chartex" xmlns:cx3="http://schemas.microsoft.com/office/drawing/2016/5/9/chartex" xmlns:cx4="http://schemas.microsoft.com/office/drawing/2016/5/10/chartex" xmlns:cx5="http://schemas.microsoft.com/office/drawing/2016/5/11/chartex" xmlns:cx6="http://schemas.microsoft.com/office/drawing/2016/5/12/chartex" xmlns:cx7="http://schemas.microsoft.com/office/drawing/2016/5/13/chartex" xmlns:cx8="http://schemas.microsoft.com/office/drawing/2016/5/14/chartex" xmlns:mc="http://schemas.openxmlformats.org/markup-compatibility/2006" xmlns:aink="http://schemas.microsoft.com/office/drawing/2016/ink" xmlns:am3d="http://schemas.microsoft.com/office/drawing/2017/model3d" xmlns:o="urn:schemas-microsoft-com:office:office" xmlns:oel="http://schemas.microsoft.com/office/2019/extlst" xmlns:r="http://schemas.openxmlformats.org/officeDocument/2006/relationships" xmlns:m="http://schemas.openxmlformats.org/officeDocument/2006/math" xmlns:v="urn:schemas-microsoft-com:vml" xmlns:wp14="http://schemas.microsoft.com/office/word/2010/wordprocessingDrawing" xmlns:wp="http://schemas.openxmlformats.org/drawingml/2006/wordprocessingDrawing" xmlns:w10="urn:schemas-microsoft-com:office:word" xmlns:w="http://schemas.openxmlformats.org/wordprocessingml/2006/main" xmlns:w14="http://schemas.microsoft.com/office/word/2010/wordml" xmlns:w15="http://schemas.microsoft.com/office/word/2012/wordml" xmlns:w16cex="http://schemas.microsoft.com/office/word/2018/wordml/cex" xmlns:w16cid="http://schemas.microsoft.com/office/word/2016/wordml/cid" xmlns:w16="http://schemas.microsoft.com/office/word/2018/wordml" xmlns:w16sdtdh="http://schemas.microsoft.com/office/word/2020/wordml/sdtdatahash" xmlns:w16se="http://schemas.microsoft.com/office/word/2015/wordml/symex" xmlns:wpg="http://schemas.microsoft.com/office/word/2010/wordprocessingGroup" xmlns:wpi="http://schemas.microsoft.com/office/word/2010/wordprocessingInk" xmlns:wne="http://schemas.microsoft.com/office/word/2006/wordml" xmlns:wps="http://schemas.microsoft.com/office/word/2010/wordprocessingShape" mc:Ignorable="w14 w15 w16se w16cid w16 w16cex w16sdtdh wp14">
   <w:body>
     <w:p>
-      <w:r>
-        <w:drawing>
-          <wp:inline distT="0" distB="0" distL="0" distR="0" wp14:anchorId="6E0D43DD" wp14:editId="0F93A441">
-            <wp:extent cx="5612130" cy="3206750"/>
-            <wp:effectExtent l="0" t="0" r="7620" b="0"/>
-            <wp:docPr id="802409910" name="Imagen 1" descr="Texto&#10;&#10;Descripción generada automáticamente"/>
-            <wp:cNvGraphicFramePr>
-              <a:graphicFrameLocks xmlns:a="http://schemas.openxmlformats.org/drawingml/2006/main" noChangeAspect="1"/>
-            </wp:cNvGraphicFramePr>
-            <a:graphic xmlns:a="http://schemas.openxmlformats.org/drawingml/2006/main">
-              <a:graphicData uri="http://schemas.openxmlformats.org/drawingml/2006/picture">
-                <pic:pic xmlns:pic="http://schemas.openxmlformats.org/drawingml/2006/picture">
-                  <pic:nvPicPr>
-                    <pic:cNvPr id="802409910" name="Imagen 1" descr="Texto&#10;&#10;Descripción generada automáticamente"/>
-                    <pic:cNvPicPr/>
-                  </pic:nvPicPr>
-                  <pic:blipFill>
-                    <a:blip r:embed="rId4"/>
-                    <a:stretch>
-                      <a:fillRect/>
-                    </a:stretch>
-                  </pic:blipFill>
-                  <pic:spPr>
-                    <a:xfrm>
-                      <a:off x="0" y="0"/>
-                      <a:ext cx="5612130" cy="3206750"/>
-                    </a:xfrm>
-                    <a:prstGeom prst="rect">
-                      <a:avLst/>
-                    </a:prstGeom>
-                  </pic:spPr>
-                </pic:pic>
-              </a:graphicData>
-            </a:graphic>
-          </wp:inline>
-        </w:drawing>
-      </w:r>
-    </w:p>
-    <w:p>
-      <w:r>
-        <w:drawing>
-          <wp:inline distT="0" distB="0" distL="0" distR="0" wp14:anchorId="3E80F2E7" wp14:editId="462F91D8">
-            <wp:extent cx="5612130" cy="3278505"/>
-            <wp:effectExtent l="0" t="0" r="7620" b="0"/>
-            <wp:docPr id="1734454762" name="Imagen 1" descr="Captura de pantalla de computadora&#10;&#10;Descripción generada automáticamente"/>
-            <wp:cNvGraphicFramePr>
-              <a:graphicFrameLocks xmlns:a="http://schemas.openxmlformats.org/drawingml/2006/main" noChangeAspect="1"/>
-            </wp:cNvGraphicFramePr>
-            <a:graphic xmlns:a="http://schemas.openxmlformats.org/drawingml/2006/main">
-              <a:graphicData uri="http://schemas.openxmlformats.org/drawingml/2006/picture">
-                <pic:pic xmlns:pic="http://schemas.openxmlformats.org/drawingml/2006/picture">
-                  <pic:nvPicPr>
-                    <pic:cNvPr id="1734454762" name="Imagen 1" descr="Captura de pantalla de computadora&#10;&#10;Descripción generada automáticamente"/>
-                    <pic:cNvPicPr/>
-                  </pic:nvPicPr>
-                  <pic:blipFill>
-                    <a:blip r:embed="rId5"/>
-                    <a:stretch>
-                      <a:fillRect/>
-                    </a:stretch>
-                  </pic:blipFill>
-                  <pic:spPr>
-                    <a:xfrm>
-                      <a:off x="0" y="0"/>
-                      <a:ext cx="5612130" cy="3278505"/>
-                    </a:xfrm>
-                    <a:prstGeom prst="rect">
-                      <a:avLst/>
-                    </a:prstGeom>
-                  </pic:spPr>
-                </pic:pic>
-              </a:graphicData>
-            </a:graphic>
-          </wp:inline>
-        </w:drawing>
-      </w:r>
+      <w:pPr>
+        <w:rPr>
+          <w:rFonts w:ascii="Verdana" w:hAnsi="Verdana"/>
+        </w:rPr>
+      </w:pPr>
+      <w:r>
+        <w:rPr>
+          <w:rFonts w:ascii="Verdana" w:hAnsi="Verdana"/>
+        </w:rPr>
+        <w:t>GIT</w:t>
+      </w:r>
+    </w:p>
+    <w:p>
+      <w:pPr>
+        <w:rPr>
+          <w:rFonts w:ascii="Verdana" w:hAnsi="Verdana"/>
+        </w:rPr>
+      </w:pPr>
+      <w:r>
+        <w:rPr>
+          <w:rFonts w:ascii="Verdana" w:hAnsi="Verdana"/>
+        </w:rPr>
+        <w:t>Git es el sistema de control de versiones distribuidas de código abierto que facilita las actividades de GitHub en su computadora portátil o escritorio. Esta hoja de trucos resume las instrucciones de línea de comando de Git utilizadas comúnmente para referencia rápida.</w:t>
+      </w:r>
+    </w:p>
+    <w:p>
+      <w:pPr>
+        <w:rPr>
+          <w:rFonts w:ascii="Verdana" w:hAnsi="Verdana"/>
+        </w:rPr>
+      </w:pPr>
+    </w:p>
+    <w:p>
+      <w:pPr>
+        <w:rPr>
+          <w:rFonts w:ascii="Verdana" w:hAnsi="Verdana"/>
+        </w:rPr>
+      </w:pPr>
+      <w:r>
+        <w:rPr>
+          <w:rFonts w:ascii="Verdana" w:hAnsi="Verdana"/>
+        </w:rPr>
+        <w:t>Comandos básicos:</w:t>
+      </w:r>
+    </w:p>
+    <w:p>
+      <w:pPr>
+        <w:rPr>
+          <w:rFonts w:ascii="Verdana" w:hAnsi="Verdana"/>
+        </w:rPr>
+      </w:pPr>
+      <w:proofErr w:type="spellStart"/>
+      <w:r>
+        <w:rPr>
+          <w:rFonts w:ascii="Verdana" w:hAnsi="Verdana"/>
+        </w:rPr>
+        <w:t>git</w:t>
+      </w:r>
+      <w:proofErr w:type="spellEnd"/>
+      <w:r>
+        <w:rPr>
+          <w:rFonts w:ascii="Verdana" w:hAnsi="Verdana"/>
+        </w:rPr>
+        <w:t xml:space="preserve"> </w:t>
+      </w:r>
+      <w:proofErr w:type="spellStart"/>
+      <w:r>
+        <w:rPr>
+          <w:rFonts w:ascii="Verdana" w:hAnsi="Verdana"/>
+        </w:rPr>
+        <w:t>init</w:t>
+      </w:r>
+      <w:proofErr w:type="spellEnd"/>
+      <w:r>
+        <w:rPr>
+          <w:rFonts w:ascii="Verdana" w:hAnsi="Verdana"/>
+        </w:rPr>
+        <w:t>: Inicia un nuevo repositorio Git en un directorio local.</w:t>
+      </w:r>
+    </w:p>
+    <w:p>
+      <w:pPr>
+        <w:rPr>
+          <w:rFonts w:ascii="Verdana" w:hAnsi="Verdana"/>
+        </w:rPr>
+      </w:pPr>
+      <w:proofErr w:type="spellStart"/>
+      <w:r>
+        <w:rPr>
+          <w:rFonts w:ascii="Verdana" w:hAnsi="Verdana"/>
+        </w:rPr>
+        <w:t>git</w:t>
+      </w:r>
+      <w:proofErr w:type="spellEnd"/>
+      <w:r>
+        <w:rPr>
+          <w:rFonts w:ascii="Verdana" w:hAnsi="Verdana"/>
+        </w:rPr>
+        <w:t xml:space="preserve"> clone [URL]: Clona un repositorio Git existente en tu máquina local.</w:t>
+      </w:r>
+    </w:p>
+    <w:p>
+      <w:pPr>
+        <w:rPr>
+          <w:rFonts w:ascii="Verdana" w:hAnsi="Verdana"/>
+        </w:rPr>
+      </w:pPr>
+      <w:proofErr w:type="spellStart"/>
+      <w:r>
+        <w:rPr>
+          <w:rFonts w:ascii="Verdana" w:hAnsi="Verdana"/>
+        </w:rPr>
+        <w:t>git</w:t>
+      </w:r>
+      <w:proofErr w:type="spellEnd"/>
+      <w:r>
+        <w:rPr>
+          <w:rFonts w:ascii="Verdana" w:hAnsi="Verdana"/>
+        </w:rPr>
+        <w:t xml:space="preserve"> </w:t>
+      </w:r>
+      <w:proofErr w:type="spellStart"/>
+      <w:r>
+        <w:rPr>
+          <w:rFonts w:ascii="Verdana" w:hAnsi="Verdana"/>
+        </w:rPr>
+        <w:t>add</w:t>
+      </w:r>
+      <w:proofErr w:type="spellEnd"/>
+      <w:r>
+        <w:rPr>
+          <w:rFonts w:ascii="Verdana" w:hAnsi="Verdana"/>
+        </w:rPr>
+        <w:t xml:space="preserve"> [archivo]: Agrega cambios en un archivo al área de preparación.</w:t>
+      </w:r>
+    </w:p>
+    <w:p>
+      <w:pPr>
+        <w:rPr>
+          <w:rFonts w:ascii="Verdana" w:hAnsi="Verdana"/>
+        </w:rPr>
+      </w:pPr>
+      <w:proofErr w:type="spellStart"/>
+      <w:r>
+        <w:rPr>
+          <w:rFonts w:ascii="Verdana" w:hAnsi="Verdana"/>
+        </w:rPr>
+        <w:t>git</w:t>
+      </w:r>
+      <w:proofErr w:type="spellEnd"/>
+      <w:r>
+        <w:rPr>
+          <w:rFonts w:ascii="Verdana" w:hAnsi="Verdana"/>
+        </w:rPr>
+        <w:t xml:space="preserve"> </w:t>
+      </w:r>
+      <w:proofErr w:type="spellStart"/>
+      <w:r>
+        <w:rPr>
+          <w:rFonts w:ascii="Verdana" w:hAnsi="Verdana"/>
+        </w:rPr>
+        <w:t>commit</w:t>
+      </w:r>
+      <w:proofErr w:type="spellEnd"/>
+      <w:r>
+        <w:rPr>
+          <w:rFonts w:ascii="Verdana" w:hAnsi="Verdana"/>
+        </w:rPr>
+        <w:t xml:space="preserve"> -m "mensaje": Guarda los cambios en el repositorio.</w:t>
+      </w:r>
+    </w:p>
+    <w:p>
+      <w:pPr>
+        <w:rPr>
+          <w:rFonts w:ascii="Verdana" w:hAnsi="Verdana"/>
+        </w:rPr>
+      </w:pPr>
+      <w:proofErr w:type="spellStart"/>
+      <w:r>
+        <w:rPr>
+          <w:rFonts w:ascii="Verdana" w:hAnsi="Verdana"/>
+        </w:rPr>
+        <w:t>git</w:t>
+      </w:r>
+      <w:proofErr w:type="spellEnd"/>
+      <w:r>
+        <w:rPr>
+          <w:rFonts w:ascii="Verdana" w:hAnsi="Verdana"/>
+        </w:rPr>
+        <w:t xml:space="preserve"> </w:t>
+      </w:r>
+      <w:proofErr w:type="gramStart"/>
+      <w:r>
+        <w:rPr>
+          <w:rFonts w:ascii="Verdana" w:hAnsi="Verdana"/>
+        </w:rPr>
+        <w:t>status</w:t>
+      </w:r>
+      <w:proofErr w:type="gramEnd"/>
+      <w:r>
+        <w:rPr>
+          <w:rFonts w:ascii="Verdana" w:hAnsi="Verdana"/>
+        </w:rPr>
+        <w:t>: Muestra el estado actual del repositorio.</w:t>
+      </w:r>
+    </w:p>
+    <w:p>
+      <w:pPr>
+        <w:rPr>
+          <w:rFonts w:ascii="Verdana" w:hAnsi="Verdana"/>
+        </w:rPr>
+      </w:pPr>
+      <w:proofErr w:type="spellStart"/>
+      <w:r>
+        <w:rPr>
+          <w:rFonts w:ascii="Verdana" w:hAnsi="Verdana"/>
+        </w:rPr>
+        <w:t>git</w:t>
+      </w:r>
+      <w:proofErr w:type="spellEnd"/>
+      <w:r>
+        <w:rPr>
+          <w:rFonts w:ascii="Verdana" w:hAnsi="Verdana"/>
+        </w:rPr>
+        <w:t xml:space="preserve"> </w:t>
+      </w:r>
+      <w:proofErr w:type="spellStart"/>
+      <w:r>
+        <w:rPr>
+          <w:rFonts w:ascii="Verdana" w:hAnsi="Verdana"/>
+        </w:rPr>
+        <w:t>pull</w:t>
+      </w:r>
+      <w:proofErr w:type="spellEnd"/>
+      <w:r>
+        <w:rPr>
+          <w:rFonts w:ascii="Verdana" w:hAnsi="Verdana"/>
+        </w:rPr>
+        <w:t>: Descarga cambios desde un repositorio remoto al repositorio local.</w:t>
+      </w:r>
+    </w:p>
+    <w:p>
+      <w:pPr>
+        <w:rPr>
+          <w:rFonts w:ascii="Verdana" w:hAnsi="Verdana"/>
+        </w:rPr>
+      </w:pPr>
+      <w:proofErr w:type="spellStart"/>
+      <w:r>
+        <w:rPr>
+          <w:rFonts w:ascii="Verdana" w:hAnsi="Verdana"/>
+        </w:rPr>
+        <w:t>git</w:t>
+      </w:r>
+      <w:proofErr w:type="spellEnd"/>
+      <w:r>
+        <w:rPr>
+          <w:rFonts w:ascii="Verdana" w:hAnsi="Verdana"/>
+        </w:rPr>
+        <w:t xml:space="preserve"> </w:t>
+      </w:r>
+      <w:proofErr w:type="spellStart"/>
+      <w:r>
+        <w:rPr>
+          <w:rFonts w:ascii="Verdana" w:hAnsi="Verdana"/>
+        </w:rPr>
+        <w:t>push</w:t>
+      </w:r>
+      <w:proofErr w:type="spellEnd"/>
+      <w:r>
+        <w:rPr>
+          <w:rFonts w:ascii="Verdana" w:hAnsi="Verdana"/>
+        </w:rPr>
+        <w:t>: Sube cambios desde el repositorio local al repositorio remoto.</w:t>
+      </w:r>
+    </w:p>
+    <w:p>
+      <w:pPr>
+        <w:rPr>
+          <w:rFonts w:ascii="Verdana" w:hAnsi="Verdana"/>
+        </w:rPr>
+      </w:pPr>
+      <w:proofErr w:type="spellStart"/>
+      <w:r>
+        <w:rPr>
+          <w:rFonts w:ascii="Verdana" w:hAnsi="Verdana"/>
+        </w:rPr>
+        <w:t>git</w:t>
+      </w:r>
+      <w:proofErr w:type="spellEnd"/>
+      <w:r>
+        <w:rPr>
+          <w:rFonts w:ascii="Verdana" w:hAnsi="Verdana"/>
+        </w:rPr>
+        <w:t xml:space="preserve"> </w:t>
+      </w:r>
+      <w:proofErr w:type="spellStart"/>
+      <w:r>
+        <w:rPr>
+          <w:rFonts w:ascii="Verdana" w:hAnsi="Verdana"/>
+        </w:rPr>
+        <w:t>branch</w:t>
+      </w:r>
+      <w:proofErr w:type="spellEnd"/>
+      <w:r>
+        <w:rPr>
+          <w:rFonts w:ascii="Verdana" w:hAnsi="Verdana"/>
+        </w:rPr>
+        <w:t>: Lista ramas en el repositorio.</w:t>
+      </w:r>
+    </w:p>
+    <w:p>
+      <w:pPr>
+        <w:rPr>
+          <w:rFonts w:ascii="Verdana" w:hAnsi="Verdana"/>
+        </w:rPr>
+      </w:pPr>
+      <w:proofErr w:type="spellStart"/>
+      <w:r>
+        <w:rPr>
+          <w:rFonts w:ascii="Verdana" w:hAnsi="Verdana"/>
+        </w:rPr>
+        <w:t>git</w:t>
+      </w:r>
+      <w:proofErr w:type="spellEnd"/>
+      <w:r>
+        <w:rPr>
+          <w:rFonts w:ascii="Verdana" w:hAnsi="Verdana"/>
+        </w:rPr>
+        <w:t xml:space="preserve"> </w:t>
+      </w:r>
+      <w:proofErr w:type="spellStart"/>
+      <w:r>
+        <w:rPr>
+          <w:rFonts w:ascii="Verdana" w:hAnsi="Verdana"/>
+        </w:rPr>
+        <w:t>checkout</w:t>
+      </w:r>
+      <w:proofErr w:type="spellEnd"/>
+      <w:r>
+        <w:rPr>
+          <w:rFonts w:ascii="Verdana" w:hAnsi="Verdana"/>
+        </w:rPr>
+        <w:t xml:space="preserve"> [</w:t>
+      </w:r>
+      <w:proofErr w:type="spellStart"/>
+      <w:r>
+        <w:rPr>
+          <w:rFonts w:ascii="Verdana" w:hAnsi="Verdana"/>
+        </w:rPr>
+        <w:t>nombre_rama</w:t>
+      </w:r>
+      <w:proofErr w:type="spellEnd"/>
+      <w:r>
+        <w:rPr>
+          <w:rFonts w:ascii="Verdana" w:hAnsi="Verdana"/>
+        </w:rPr>
+        <w:t>]: Cambia a una rama específica.</w:t>
+      </w:r>
+    </w:p>
+    <w:p>
+      <w:pPr>
+        <w:rPr>
+          <w:rFonts w:ascii="Verdana" w:hAnsi="Verdana"/>
+        </w:rPr>
+      </w:pPr>
+      <w:proofErr w:type="spellStart"/>
+      <w:r>
+        <w:rPr>
+          <w:rFonts w:ascii="Verdana" w:hAnsi="Verdana"/>
+        </w:rPr>
+        <w:t>git</w:t>
+      </w:r>
+      <w:proofErr w:type="spellEnd"/>
+      <w:r>
+        <w:rPr>
+          <w:rFonts w:ascii="Verdana" w:hAnsi="Verdana"/>
+        </w:rPr>
+        <w:t xml:space="preserve"> </w:t>
+      </w:r>
+      <w:proofErr w:type="spellStart"/>
+      <w:r>
+        <w:rPr>
+          <w:rFonts w:ascii="Verdana" w:hAnsi="Verdana"/>
+        </w:rPr>
+        <w:t>merge</w:t>
+      </w:r>
+      <w:proofErr w:type="spellEnd"/>
+      <w:r>
+        <w:rPr>
+          <w:rFonts w:ascii="Verdana" w:hAnsi="Verdana"/>
+        </w:rPr>
+        <w:t xml:space="preserve"> [</w:t>
+      </w:r>
+      <w:proofErr w:type="spellStart"/>
+      <w:r>
+        <w:rPr>
+          <w:rFonts w:ascii="Verdana" w:hAnsi="Verdana"/>
+        </w:rPr>
+        <w:t>nombre_rama</w:t>
+      </w:r>
+      <w:proofErr w:type="spellEnd"/>
+      <w:r>
+        <w:rPr>
+          <w:rFonts w:ascii="Verdana" w:hAnsi="Verdana"/>
+        </w:rPr>
+        <w:t>]: Fusiona una rama específica con la rama actual.</w:t>
+      </w:r>
+    </w:p>
+    <w:p>
+      <w:pPr>
+        <w:rPr>
+          <w:rFonts w:ascii="Verdana" w:hAnsi="Verdana"/>
+        </w:rPr>
+      </w:pPr>
+      <w:proofErr w:type="spellStart"/>
+      <w:r>
+        <w:rPr>
+          <w:rFonts w:ascii="Verdana" w:hAnsi="Verdana"/>
+        </w:rPr>
+        <w:t>git</w:t>
+      </w:r>
+      <w:proofErr w:type="spellEnd"/>
+      <w:r>
+        <w:rPr>
+          <w:rFonts w:ascii="Verdana" w:hAnsi="Verdana"/>
+        </w:rPr>
+        <w:t xml:space="preserve"> log: Muestra el historial de </w:t>
+      </w:r>
+      <w:proofErr w:type="spellStart"/>
+      <w:r>
+        <w:rPr>
+          <w:rFonts w:ascii="Verdana" w:hAnsi="Verdana"/>
+        </w:rPr>
+        <w:t>commits</w:t>
+      </w:r>
+      <w:proofErr w:type="spellEnd"/>
+      <w:r>
+        <w:rPr>
+          <w:rFonts w:ascii="Verdana" w:hAnsi="Verdana"/>
+        </w:rPr>
+        <w:t>.</w:t>
+      </w:r>
+    </w:p>
+    <w:p>
+      <w:pPr>
+        <w:rPr>
+          <w:rFonts w:ascii="Verdana" w:hAnsi="Verdana"/>
+        </w:rPr>
+      </w:pPr>
+      <w:proofErr w:type="spellStart"/>
+      <w:r>
+        <w:rPr>
+          <w:rFonts w:ascii="Verdana" w:hAnsi="Verdana"/>
+        </w:rPr>
+        <w:t>git</w:t>
+      </w:r>
+      <w:proofErr w:type="spellEnd"/>
+      <w:r>
+        <w:rPr>
+          <w:rFonts w:ascii="Verdana" w:hAnsi="Verdana"/>
+        </w:rPr>
+        <w:t xml:space="preserve"> </w:t>
+      </w:r>
+      <w:proofErr w:type="spellStart"/>
+      <w:r>
+        <w:rPr>
+          <w:rFonts w:ascii="Verdana" w:hAnsi="Verdana"/>
+        </w:rPr>
+        <w:t>diff</w:t>
+      </w:r>
+      <w:proofErr w:type="spellEnd"/>
+      <w:r>
+        <w:rPr>
+          <w:rFonts w:ascii="Verdana" w:hAnsi="Verdana"/>
+        </w:rPr>
+        <w:t xml:space="preserve">: Muestra las diferencias entre </w:t>
+      </w:r>
+      <w:proofErr w:type="spellStart"/>
+      <w:r>
+        <w:rPr>
+          <w:rFonts w:ascii="Verdana" w:hAnsi="Verdana"/>
+        </w:rPr>
+        <w:t>commits</w:t>
+      </w:r>
+      <w:proofErr w:type="spellEnd"/>
+      <w:r>
+        <w:rPr>
+          <w:rFonts w:ascii="Verdana" w:hAnsi="Verdana"/>
+        </w:rPr>
+        <w:t>, archivos o ramas.</w:t>
+      </w:r>
+    </w:p>
+    <w:p>
+      <w:pPr>
+        <w:rPr>
+          <w:rFonts w:ascii="Verdana" w:hAnsi="Verdana"/>
+        </w:rPr>
+      </w:pPr>
+    </w:p>
+    <w:p>
+      <w:pPr>
+        <w:rPr>
+          <w:rFonts w:ascii="Verdana" w:hAnsi="Verdana"/>
+        </w:rPr>
+      </w:pPr>
+      <w:r>
+        <w:rPr>
+          <w:rFonts w:ascii="Verdana" w:hAnsi="Verdana"/>
+        </w:rPr>
+        <w:t>GitHub:</w:t>
+      </w:r>
+    </w:p>
+    <w:p>
+      <w:pPr>
+        <w:rPr>
+          <w:rFonts w:ascii="Verdana" w:hAnsi="Verdana"/>
+        </w:rPr>
+      </w:pPr>
+      <w:r>
+        <w:rPr>
+          <w:rFonts w:ascii="Verdana" w:hAnsi="Verdana"/>
+        </w:rPr>
+        <w:t>GitHub es una plataforma de alojamiento de repositorios Git que facilita la colaboración en proyectos de código abierto y privados.</w:t>
+      </w:r>
+    </w:p>
+    <w:p>
+      <w:pPr>
+        <w:rPr>
+          <w:rFonts w:ascii="Verdana" w:hAnsi="Verdana"/>
+        </w:rPr>
+      </w:pPr>
+      <w:r>
+        <w:rPr>
+          <w:rFonts w:ascii="Verdana" w:hAnsi="Verdana"/>
+        </w:rPr>
+        <w:t>Ramas:</w:t>
+      </w:r>
+    </w:p>
+    <w:p>
+      <w:pPr>
+        <w:rPr>
+          <w:rFonts w:ascii="Verdana" w:hAnsi="Verdana"/>
+        </w:rPr>
+      </w:pPr>
+      <w:r>
+        <w:rPr>
+          <w:rFonts w:ascii="Verdana" w:hAnsi="Verdana"/>
+        </w:rPr>
+        <w:t xml:space="preserve">Las ramas en Git permiten trabajar en nuevas características o solucionar problemas sin afectar la rama principal (generalmente </w:t>
+      </w:r>
+      <w:proofErr w:type="gramStart"/>
+      <w:r>
+        <w:rPr>
+          <w:rFonts w:ascii="Verdana" w:hAnsi="Verdana"/>
+        </w:rPr>
+        <w:t>master</w:t>
+      </w:r>
+      <w:proofErr w:type="gramEnd"/>
+      <w:r>
+        <w:rPr>
+          <w:rFonts w:ascii="Verdana" w:hAnsi="Verdana"/>
+        </w:rPr>
+        <w:t xml:space="preserve"> o </w:t>
+      </w:r>
+      <w:proofErr w:type="spellStart"/>
+      <w:r>
+        <w:rPr>
+          <w:rFonts w:ascii="Verdana" w:hAnsi="Verdana"/>
+        </w:rPr>
+        <w:t>main</w:t>
+      </w:r>
+      <w:proofErr w:type="spellEnd"/>
+      <w:r>
+        <w:rPr>
+          <w:rFonts w:ascii="Verdana" w:hAnsi="Verdana"/>
+        </w:rPr>
+        <w:t>).</w:t>
+      </w:r>
+    </w:p>
+    <w:p>
+      <w:pPr>
+        <w:rPr>
+          <w:rFonts w:ascii="Verdana" w:hAnsi="Verdana"/>
+        </w:rPr>
+      </w:pPr>
+      <w:r>
+        <w:rPr>
+          <w:rFonts w:ascii="Verdana" w:hAnsi="Verdana"/>
+        </w:rPr>
+        <w:t xml:space="preserve">Se pueden crear nuevas ramas con </w:t>
+      </w:r>
+      <w:proofErr w:type="spellStart"/>
+      <w:r>
+        <w:rPr>
+          <w:rFonts w:ascii="Verdana" w:hAnsi="Verdana"/>
+        </w:rPr>
+        <w:t>git</w:t>
+      </w:r>
+      <w:proofErr w:type="spellEnd"/>
+      <w:r>
+        <w:rPr>
+          <w:rFonts w:ascii="Verdana" w:hAnsi="Verdana"/>
+        </w:rPr>
+        <w:t xml:space="preserve"> </w:t>
+      </w:r>
+      <w:proofErr w:type="spellStart"/>
+      <w:r>
+        <w:rPr>
+          <w:rFonts w:ascii="Verdana" w:hAnsi="Verdana"/>
+        </w:rPr>
+        <w:t>branch</w:t>
+      </w:r>
+      <w:proofErr w:type="spellEnd"/>
+      <w:r>
+        <w:rPr>
+          <w:rFonts w:ascii="Verdana" w:hAnsi="Verdana"/>
+        </w:rPr>
+        <w:t xml:space="preserve"> [</w:t>
+      </w:r>
+      <w:proofErr w:type="spellStart"/>
+      <w:r>
+        <w:rPr>
+          <w:rFonts w:ascii="Verdana" w:hAnsi="Verdana"/>
+        </w:rPr>
+        <w:t>nombre_rama</w:t>
+      </w:r>
+      <w:proofErr w:type="spellEnd"/>
+      <w:r>
+        <w:rPr>
+          <w:rFonts w:ascii="Verdana" w:hAnsi="Verdana"/>
+        </w:rPr>
+        <w:t>].</w:t>
+      </w:r>
+    </w:p>
+    <w:p>
+      <w:pPr>
+        <w:rPr>
+          <w:rFonts w:ascii="Verdana" w:hAnsi="Verdana"/>
+        </w:rPr>
+      </w:pPr>
+      <w:r>
+        <w:rPr>
+          <w:rFonts w:ascii="Verdana" w:hAnsi="Verdana"/>
+        </w:rPr>
+        <w:t xml:space="preserve">Se cambia a una rama con </w:t>
+      </w:r>
+      <w:proofErr w:type="spellStart"/>
+      <w:r>
+        <w:rPr>
+          <w:rFonts w:ascii="Verdana" w:hAnsi="Verdana"/>
+        </w:rPr>
+        <w:t>git</w:t>
+      </w:r>
+      <w:proofErr w:type="spellEnd"/>
+      <w:r>
+        <w:rPr>
+          <w:rFonts w:ascii="Verdana" w:hAnsi="Verdana"/>
+        </w:rPr>
+        <w:t xml:space="preserve"> </w:t>
+      </w:r>
+      <w:proofErr w:type="spellStart"/>
+      <w:r>
+        <w:rPr>
+          <w:rFonts w:ascii="Verdana" w:hAnsi="Verdana"/>
+        </w:rPr>
+        <w:t>checkout</w:t>
+      </w:r>
+      <w:proofErr w:type="spellEnd"/>
+      <w:r>
+        <w:rPr>
+          <w:rFonts w:ascii="Verdana" w:hAnsi="Verdana"/>
+        </w:rPr>
+        <w:t xml:space="preserve"> [</w:t>
+      </w:r>
+      <w:proofErr w:type="spellStart"/>
+      <w:r>
+        <w:rPr>
+          <w:rFonts w:ascii="Verdana" w:hAnsi="Verdana"/>
+        </w:rPr>
+        <w:t>nombre_rama</w:t>
+      </w:r>
+      <w:proofErr w:type="spellEnd"/>
+      <w:r>
+        <w:rPr>
+          <w:rFonts w:ascii="Verdana" w:hAnsi="Verdana"/>
+        </w:rPr>
+        <w:t>].</w:t>
+      </w:r>
+    </w:p>
+    <w:p>
+      <w:pPr>
+        <w:rPr>
+          <w:rFonts w:ascii="Verdana" w:hAnsi="Verdana"/>
+        </w:rPr>
+      </w:pPr>
+      <w:r>
+        <w:rPr>
+          <w:rFonts w:ascii="Verdana" w:hAnsi="Verdana"/>
+        </w:rPr>
+        <w:t xml:space="preserve">Las ramas se fusionan con la rama principal utilizando </w:t>
+      </w:r>
+      <w:proofErr w:type="spellStart"/>
+      <w:r>
+        <w:rPr>
+          <w:rFonts w:ascii="Verdana" w:hAnsi="Verdana"/>
+        </w:rPr>
+        <w:t>git</w:t>
+      </w:r>
+      <w:proofErr w:type="spellEnd"/>
+      <w:r>
+        <w:rPr>
+          <w:rFonts w:ascii="Verdana" w:hAnsi="Verdana"/>
+        </w:rPr>
+        <w:t xml:space="preserve"> </w:t>
+      </w:r>
+      <w:proofErr w:type="spellStart"/>
+      <w:r>
+        <w:rPr>
+          <w:rFonts w:ascii="Verdana" w:hAnsi="Verdana"/>
+        </w:rPr>
+        <w:t>merge</w:t>
+      </w:r>
+      <w:proofErr w:type="spellEnd"/>
+      <w:r>
+        <w:rPr>
+          <w:rFonts w:ascii="Verdana" w:hAnsi="Verdana"/>
+        </w:rPr>
+        <w:t xml:space="preserve"> [</w:t>
+      </w:r>
+      <w:proofErr w:type="spellStart"/>
+      <w:r>
+        <w:rPr>
+          <w:rFonts w:ascii="Verdana" w:hAnsi="Verdana"/>
+        </w:rPr>
+        <w:t>nombre_rama</w:t>
+      </w:r>
+      <w:proofErr w:type="spellEnd"/>
+      <w:r>
+        <w:rPr>
+          <w:rFonts w:ascii="Verdana" w:hAnsi="Verdana"/>
+        </w:rPr>
+        <w:t>].</w:t>
+      </w:r>
+    </w:p>
+    <w:p>
+      <w:pPr>
+        <w:rPr>
+          <w:rFonts w:ascii="Verdana" w:hAnsi="Verdana"/>
+        </w:rPr>
+      </w:pPr>
+      <w:proofErr w:type="spellStart"/>
+      <w:r>
+        <w:rPr>
+          <w:rFonts w:ascii="Verdana" w:hAnsi="Verdana"/>
+        </w:rPr>
+        <w:t>Merge</w:t>
+      </w:r>
+      <w:proofErr w:type="spellEnd"/>
+      <w:r>
+        <w:rPr>
+          <w:rFonts w:ascii="Verdana" w:hAnsi="Verdana"/>
+        </w:rPr>
+        <w:t xml:space="preserve"> y conflictos:</w:t>
+      </w:r>
+    </w:p>
+    <w:p>
+      <w:pPr>
+        <w:rPr>
+          <w:rFonts w:ascii="Verdana" w:hAnsi="Verdana"/>
+        </w:rPr>
+      </w:pPr>
+    </w:p>
+    <w:p>
+      <w:pPr>
+        <w:rPr>
+          <w:rFonts w:ascii="Verdana" w:hAnsi="Verdana"/>
+        </w:rPr>
+      </w:pPr>
+      <w:r>
+        <w:rPr>
+          <w:rFonts w:ascii="Verdana" w:hAnsi="Verdana"/>
+        </w:rPr>
+        <w:t>Cuando se fusionan ramas, pueden surgir conflictos si los cambios en ambas ramas afectan las mismas líneas de código.</w:t>
+      </w:r>
+    </w:p>
+    <w:p>
+      <w:pPr>
+        <w:rPr>
+          <w:rFonts w:ascii="Verdana" w:hAnsi="Verdana"/>
+        </w:rPr>
+      </w:pPr>
+      <w:r>
+        <w:rPr>
+          <w:rFonts w:ascii="Verdana" w:hAnsi="Verdana"/>
+        </w:rPr>
+        <w:t>Git intenta fusionar automáticamente los cambios, pero si hay conflictos, requiere intervención manual.</w:t>
+      </w:r>
+    </w:p>
+    <w:p>
+      <w:pPr>
+        <w:rPr>
+          <w:rFonts w:ascii="Verdana" w:hAnsi="Verdana"/>
+        </w:rPr>
+      </w:pPr>
+      <w:r>
+        <w:rPr>
+          <w:rFonts w:ascii="Verdana" w:hAnsi="Verdana"/>
+        </w:rPr>
+        <w:t>Los conflictos se resuelven editando los archivos afectados para elegir qué cambios mantener.</w:t>
+      </w:r>
+    </w:p>
+    <w:p>
+      <w:pPr>
+        <w:rPr>
+          <w:rFonts w:ascii="Verdana" w:hAnsi="Verdana"/>
+        </w:rPr>
+      </w:pPr>
     </w:p>
     <w:sectPr>
       <w:pgSz w:w="12240" w:h="15840"/>

</xml_diff>